<commit_message>
feat(gammingserver): add write up
</commit_message>
<xml_diff>
--- a/TryHackMe/gamingserver/muriloorsi/TryHackmMe-Room-gamingserver/GamingServer/muriloorsi/WriteUp-Room-GamingServer.docx
+++ b/TryHackMe/gamingserver/muriloorsi/TryHackmMe-Room-gamingserver/GamingServer/muriloorsi/WriteUp-Room-GamingServer.docx
@@ -1871,8 +1871,6 @@
           <w:szCs w:val="32"/>
         </w:rPr>
       </w:pPr>
-      <w:bookmarkStart w:id="1" w:name="_GoBack"/>
-      <w:bookmarkEnd w:id="1"/>
     </w:p>
     <w:p>
       <w:pPr>
@@ -1920,19 +1918,7 @@
         <w:rPr>
           <w:rFonts w:ascii="Arial" w:hAnsi="Arial" w:cs="Arial"/>
         </w:rPr>
-        <w:t xml:space="preserve">Bem-vindo ao meu write-up para a </w:t>
-      </w:r>
-      <w:r>
-        <w:rPr>
-          <w:rFonts w:ascii="Arial" w:hAnsi="Arial" w:cs="Arial"/>
-        </w:rPr>
-        <w:t>room gamingserver</w:t>
-      </w:r>
-      <w:r>
-        <w:rPr>
-          <w:rFonts w:ascii="Arial" w:hAnsi="Arial" w:cs="Arial"/>
-        </w:rPr>
-        <w:t xml:space="preserve"> do TryHackMe. O objetivo aqui é explorar as fraquezas de um servidor de jogos construído por desenvolvedores inexperientes. O foco da análise e do ataque será o seu sistema de </w:t>
+        <w:t xml:space="preserve">Bem-vindo ao meu write-up para a room gamingserver do TryHackMe. O objetivo aqui é explorar as fraquezas de um servidor de jogos construído por desenvolvedores inexperientes. O foco da análise e do ataque será o seu sistema de </w:t>
       </w:r>
       <w:r>
         <w:rPr>
@@ -1969,8 +1955,8 @@
           <w:szCs w:val="32"/>
         </w:rPr>
       </w:pPr>
-      <w:bookmarkStart w:id="2" w:name="_heading=h.1fob9te" w:colFirst="0" w:colLast="0"/>
-      <w:bookmarkEnd w:id="2"/>
+      <w:bookmarkStart w:id="1" w:name="_heading=h.1fob9te" w:colFirst="0" w:colLast="0"/>
+      <w:bookmarkEnd w:id="1"/>
       <w:r>
         <w:rPr>
           <w:rFonts w:ascii="Arial" w:eastAsia="Arial" w:hAnsi="Arial" w:cs="Arial"/>
@@ -2080,6 +2066,7 @@
         <w:rPr>
           <w:rFonts w:ascii="Arial" w:eastAsia="Arial" w:hAnsi="Arial" w:cs="Arial"/>
           <w:smallCaps/>
+          <w:noProof/>
           <w:color w:val="000000"/>
           <w:sz w:val="24"/>
           <w:szCs w:val="24"/>
@@ -2174,6 +2161,7 @@
         <w:rPr>
           <w:rFonts w:ascii="Arial" w:eastAsia="Arial" w:hAnsi="Arial" w:cs="Arial"/>
           <w:smallCaps/>
+          <w:noProof/>
           <w:color w:val="000000"/>
           <w:sz w:val="24"/>
           <w:szCs w:val="24"/>
@@ -2279,6 +2267,7 @@
         <w:rPr>
           <w:rFonts w:ascii="Arial" w:eastAsia="Arial" w:hAnsi="Arial" w:cs="Arial"/>
           <w:smallCaps/>
+          <w:noProof/>
           <w:color w:val="000000"/>
           <w:sz w:val="24"/>
           <w:szCs w:val="24"/>
@@ -2367,23 +2356,15 @@
         </w:rPr>
         <w:t xml:space="preserve">” temos uma chave SSH </w:t>
       </w:r>
-      <w:bookmarkStart w:id="3" w:name="_heading=h.3znysh7" w:colFirst="0" w:colLast="0"/>
-      <w:bookmarkEnd w:id="3"/>
+      <w:bookmarkStart w:id="2" w:name="_heading=h.3znysh7" w:colFirst="0" w:colLast="0"/>
+      <w:bookmarkEnd w:id="2"/>
       <w:r>
         <w:rPr>
           <w:rFonts w:ascii="Arial" w:hAnsi="Arial" w:cs="Arial"/>
           <w:sz w:val="24"/>
           <w:szCs w:val="24"/>
         </w:rPr>
-        <w:t>Encriptado</w:t>
-      </w:r>
-      <w:r>
-        <w:rPr>
-          <w:rFonts w:ascii="Arial" w:hAnsi="Arial" w:cs="Arial"/>
-          <w:sz w:val="24"/>
-          <w:szCs w:val="24"/>
-        </w:rPr>
-        <w:t>:</w:t>
+        <w:t>Encriptado:</w:t>
       </w:r>
     </w:p>
     <w:p>
@@ -2404,6 +2385,7 @@
       </w:pPr>
       <w:r>
         <w:rPr>
+          <w:noProof/>
           <w:sz w:val="24"/>
           <w:szCs w:val="24"/>
         </w:rPr>
@@ -2726,6 +2708,7 @@
       <w:r>
         <w:rPr>
           <w:rFonts w:ascii="Arial" w:hAnsi="Arial" w:cs="Arial"/>
+          <w:noProof/>
           <w:sz w:val="24"/>
           <w:szCs w:val="24"/>
         </w:rPr>
@@ -2786,6 +2769,7 @@
       <w:r>
         <w:rPr>
           <w:rFonts w:ascii="Arial" w:hAnsi="Arial" w:cs="Arial"/>
+          <w:noProof/>
           <w:sz w:val="24"/>
           <w:szCs w:val="24"/>
         </w:rPr>
@@ -2846,6 +2830,7 @@
       <w:r>
         <w:rPr>
           <w:rFonts w:ascii="Arial" w:hAnsi="Arial" w:cs="Arial"/>
+          <w:noProof/>
           <w:sz w:val="24"/>
           <w:szCs w:val="24"/>
         </w:rPr>
@@ -2968,6 +2953,7 @@
       <w:r>
         <w:rPr>
           <w:rFonts w:ascii="Arial" w:hAnsi="Arial" w:cs="Arial"/>
+          <w:noProof/>
           <w:sz w:val="24"/>
           <w:szCs w:val="24"/>
         </w:rPr>
@@ -3028,6 +3014,7 @@
       <w:r>
         <w:rPr>
           <w:rFonts w:ascii="Arial" w:hAnsi="Arial" w:cs="Arial"/>
+          <w:noProof/>
           <w:sz w:val="24"/>
           <w:szCs w:val="24"/>
         </w:rPr>
@@ -3108,29 +3095,7 @@
           <w:sz w:val="24"/>
           <w:szCs w:val="24"/>
         </w:rPr>
-        <w:t xml:space="preserve"> - </w:t>
-      </w:r>
-      <w:r>
-        <w:rPr>
-          <w:rFonts w:ascii="Arial" w:eastAsia="Arial" w:hAnsi="Arial" w:cs="Arial"/>
-          <w:b/>
-          <w:smallCaps/>
-          <w:color w:val="000000"/>
-          <w:sz w:val="24"/>
-          <w:szCs w:val="24"/>
-        </w:rPr>
-        <w:t>What is the user flag</w:t>
-      </w:r>
-      <w:r>
-        <w:rPr>
-          <w:rFonts w:ascii="Arial" w:eastAsia="Arial" w:hAnsi="Arial" w:cs="Arial"/>
-          <w:b/>
-          <w:smallCaps/>
-          <w:color w:val="000000"/>
-          <w:sz w:val="24"/>
-          <w:szCs w:val="24"/>
-        </w:rPr>
-        <w:t>?</w:t>
+        <w:t xml:space="preserve"> - What is the user flag?</w:t>
       </w:r>
     </w:p>
     <w:p>
@@ -3231,6 +3196,7 @@
         <w:rPr>
           <w:rFonts w:ascii="Arial" w:eastAsia="Arial" w:hAnsi="Arial" w:cs="Arial"/>
           <w:smallCaps/>
+          <w:noProof/>
           <w:color w:val="000000"/>
           <w:sz w:val="24"/>
           <w:szCs w:val="24"/>
@@ -3304,22 +3270,44 @@
         <w:spacing w:after="0" w:line="360" w:lineRule="auto"/>
         <w:jc w:val="both"/>
         <w:rPr>
-          <w:rFonts w:ascii="Arial" w:eastAsia="Arial" w:hAnsi="Arial" w:cs="Arial"/>
-          <w:smallCaps/>
-          <w:color w:val="000000"/>
-          <w:sz w:val="24"/>
-          <w:szCs w:val="24"/>
-        </w:rPr>
-      </w:pPr>
-      <w:r>
-        <w:rPr>
-          <w:rFonts w:ascii="Arial" w:eastAsia="Arial" w:hAnsi="Arial" w:cs="Arial"/>
-          <w:smallCaps/>
-          <w:color w:val="000000"/>
-          <w:sz w:val="24"/>
-          <w:szCs w:val="24"/>
-        </w:rPr>
-        <w:t>agora para encontrar o root flag começamos utilizando esses passos:</w:t>
+          <w:rFonts w:ascii="Arial" w:hAnsi="Arial" w:cs="Arial"/>
+          <w:b/>
+          <w:sz w:val="24"/>
+          <w:szCs w:val="24"/>
+        </w:rPr>
+      </w:pPr>
+      <w:bookmarkStart w:id="3" w:name="_heading=h.2et92p0" w:colFirst="0" w:colLast="0"/>
+      <w:bookmarkEnd w:id="3"/>
+      <w:r>
+        <w:rPr>
+          <w:rFonts w:ascii="Arial" w:eastAsia="Arial" w:hAnsi="Arial" w:cs="Arial"/>
+          <w:b/>
+          <w:smallCaps/>
+          <w:color w:val="000000"/>
+          <w:sz w:val="24"/>
+          <w:szCs w:val="24"/>
+        </w:rPr>
+        <w:t>Pergunta 2</w:t>
+      </w:r>
+      <w:r>
+        <w:rPr>
+          <w:rFonts w:ascii="Arial" w:eastAsia="Arial" w:hAnsi="Arial" w:cs="Arial"/>
+          <w:b/>
+          <w:smallCaps/>
+          <w:color w:val="000000"/>
+          <w:sz w:val="24"/>
+          <w:szCs w:val="24"/>
+        </w:rPr>
+        <w:t xml:space="preserve"> - </w:t>
+      </w:r>
+      <w:r>
+        <w:rPr>
+          <w:rFonts w:ascii="Arial" w:hAnsi="Arial" w:cs="Arial"/>
+          <w:b/>
+          <w:sz w:val="24"/>
+          <w:szCs w:val="24"/>
+        </w:rPr>
+        <w:t>What is the root flag?</w:t>
       </w:r>
     </w:p>
     <w:p>
@@ -3349,11 +3337,85 @@
           <w:sz w:val="24"/>
           <w:szCs w:val="24"/>
         </w:rPr>
+        <w:t xml:space="preserve">começamos utilizando o </w:t>
+      </w:r>
+      <w:proofErr w:type="spellStart"/>
+      <w:r>
+        <w:rPr>
+          <w:rFonts w:ascii="Arial" w:eastAsia="Arial" w:hAnsi="Arial" w:cs="Arial"/>
+          <w:smallCaps/>
+          <w:color w:val="000000"/>
+          <w:sz w:val="24"/>
+          <w:szCs w:val="24"/>
+        </w:rPr>
+        <w:t>wget</w:t>
+      </w:r>
+      <w:proofErr w:type="spellEnd"/>
+      <w:r>
+        <w:rPr>
+          <w:rFonts w:ascii="Arial" w:eastAsia="Arial" w:hAnsi="Arial" w:cs="Arial"/>
+          <w:smallCaps/>
+          <w:color w:val="000000"/>
+          <w:sz w:val="24"/>
+          <w:szCs w:val="24"/>
+        </w:rPr>
+        <w:t xml:space="preserve"> para fazer o download do </w:t>
+      </w:r>
+      <w:proofErr w:type="spellStart"/>
+      <w:r>
+        <w:rPr>
+          <w:rFonts w:ascii="Arial" w:eastAsia="Arial" w:hAnsi="Arial" w:cs="Arial"/>
+          <w:smallCaps/>
+          <w:color w:val="000000"/>
+          <w:sz w:val="24"/>
+          <w:szCs w:val="24"/>
+        </w:rPr>
+        <w:t>alpine</w:t>
+      </w:r>
+      <w:proofErr w:type="spellEnd"/>
+      <w:r>
+        <w:rPr>
+          <w:rFonts w:ascii="Arial" w:eastAsia="Arial" w:hAnsi="Arial" w:cs="Arial"/>
+          <w:smallCaps/>
+          <w:color w:val="000000"/>
+          <w:sz w:val="24"/>
+          <w:szCs w:val="24"/>
+        </w:rPr>
+        <w:t>:</w:t>
+      </w:r>
+    </w:p>
+    <w:p>
+      <w:pPr>
+        <w:pBdr>
+          <w:top w:val="nil"/>
+          <w:left w:val="nil"/>
+          <w:bottom w:val="nil"/>
+          <w:right w:val="nil"/>
+          <w:between w:val="nil"/>
+        </w:pBdr>
+        <w:spacing w:after="0" w:line="360" w:lineRule="auto"/>
+        <w:jc w:val="both"/>
+        <w:rPr>
+          <w:rFonts w:ascii="Arial" w:eastAsia="Arial" w:hAnsi="Arial" w:cs="Arial"/>
+          <w:smallCaps/>
+          <w:color w:val="000000"/>
+          <w:sz w:val="24"/>
+          <w:szCs w:val="24"/>
+        </w:rPr>
+      </w:pPr>
+      <w:r>
+        <w:rPr>
+          <w:rFonts w:ascii="Arial" w:eastAsia="Arial" w:hAnsi="Arial" w:cs="Arial"/>
+          <w:smallCaps/>
+          <w:color w:val="000000"/>
+          <w:sz w:val="24"/>
+          <w:szCs w:val="24"/>
+        </w:rPr>
         <w:drawing>
-          <wp:inline distT="0" distB="0" distL="0" distR="0" wp14:anchorId="4BCBC95F" wp14:editId="5C3B0010">
-            <wp:extent cx="5400040" cy="318135"/>
-            <wp:effectExtent l="0" t="0" r="0" b="5715"/>
-            <wp:docPr id="12" name="Imagem 12"/>
+          <wp:inline distT="0" distB="0" distL="0" distR="0" wp14:anchorId="4412853A" wp14:editId="0AE57485">
+            <wp:extent cx="5400040" cy="1127760"/>
+            <wp:effectExtent l="0" t="0" r="0" b="0"/>
+            <wp:docPr id="4" name="Imagem 4"/>
             <wp:cNvGraphicFramePr>
               <a:graphicFrameLocks xmlns:a="http://schemas.openxmlformats.org/drawingml/2006/main" noChangeAspect="1"/>
             </wp:cNvGraphicFramePr>
@@ -3373,7 +3435,7 @@
                   <pic:spPr>
                     <a:xfrm>
                       <a:off x="0" y="0"/>
-                      <a:ext cx="5400040" cy="318135"/>
+                      <a:ext cx="5400040" cy="1127760"/>
                     </a:xfrm>
                     <a:prstGeom prst="rect">
                       <a:avLst/>
@@ -3398,45 +3460,13 @@
         <w:spacing w:after="0" w:line="360" w:lineRule="auto"/>
         <w:jc w:val="both"/>
         <w:rPr>
-          <w:rFonts w:ascii="Arial" w:hAnsi="Arial" w:cs="Arial"/>
-          <w:b/>
-          <w:sz w:val="24"/>
-          <w:szCs w:val="24"/>
-        </w:rPr>
-      </w:pPr>
-      <w:bookmarkStart w:id="4" w:name="_heading=h.2et92p0" w:colFirst="0" w:colLast="0"/>
-      <w:bookmarkEnd w:id="4"/>
-      <w:r>
-        <w:rPr>
-          <w:rFonts w:ascii="Arial" w:eastAsia="Arial" w:hAnsi="Arial" w:cs="Arial"/>
-          <w:b/>
-          <w:smallCaps/>
-          <w:color w:val="000000"/>
-          <w:sz w:val="24"/>
-          <w:szCs w:val="24"/>
-        </w:rPr>
-        <w:t>Pergunta 2</w:t>
-      </w:r>
-      <w:r>
-        <w:rPr>
-          <w:rFonts w:ascii="Arial" w:eastAsia="Arial" w:hAnsi="Arial" w:cs="Arial"/>
-          <w:b/>
-          <w:smallCaps/>
-          <w:color w:val="000000"/>
-          <w:sz w:val="24"/>
-          <w:szCs w:val="24"/>
-        </w:rPr>
-        <w:t xml:space="preserve"> - </w:t>
-      </w:r>
-      <w:r>
-        <w:rPr>
-          <w:rFonts w:ascii="Arial" w:hAnsi="Arial" w:cs="Arial"/>
-          <w:b/>
-          <w:sz w:val="24"/>
-          <w:szCs w:val="24"/>
-        </w:rPr>
-        <w:t>What is the root flag?</w:t>
-      </w:r>
+          <w:rFonts w:ascii="Arial" w:eastAsia="Arial" w:hAnsi="Arial" w:cs="Arial"/>
+          <w:smallCaps/>
+          <w:color w:val="000000"/>
+          <w:sz w:val="24"/>
+          <w:szCs w:val="24"/>
+        </w:rPr>
+      </w:pPr>
     </w:p>
     <w:p>
       <w:pPr>
@@ -3451,22 +3481,165 @@
         <w:jc w:val="both"/>
         <w:rPr>
           <w:rFonts w:ascii="Arial" w:eastAsia="Arial" w:hAnsi="Arial" w:cs="Arial"/>
-          <w:b/>
-          <w:smallCaps/>
-          <w:color w:val="000000"/>
-          <w:sz w:val="24"/>
-          <w:szCs w:val="24"/>
-        </w:rPr>
-      </w:pPr>
-      <w:r>
-        <w:rPr>
-          <w:noProof/>
+          <w:smallCaps/>
+          <w:color w:val="000000"/>
+          <w:sz w:val="24"/>
+          <w:szCs w:val="24"/>
+        </w:rPr>
+      </w:pPr>
+      <w:r>
+        <w:rPr>
+          <w:rFonts w:ascii="Arial" w:eastAsia="Arial" w:hAnsi="Arial" w:cs="Arial"/>
+          <w:smallCaps/>
+          <w:color w:val="000000"/>
+          <w:sz w:val="24"/>
+          <w:szCs w:val="24"/>
+        </w:rPr>
+        <w:t xml:space="preserve">após isso </w:t>
+      </w:r>
+      <w:proofErr w:type="spellStart"/>
+      <w:r>
+        <w:rPr>
+          <w:rFonts w:ascii="Arial" w:eastAsia="Arial" w:hAnsi="Arial" w:cs="Arial"/>
+          <w:smallCaps/>
+          <w:color w:val="000000"/>
+          <w:sz w:val="24"/>
+          <w:szCs w:val="24"/>
+        </w:rPr>
+        <w:t>utilzamos</w:t>
+      </w:r>
+      <w:proofErr w:type="spellEnd"/>
+      <w:r>
+        <w:rPr>
+          <w:rFonts w:ascii="Arial" w:eastAsia="Arial" w:hAnsi="Arial" w:cs="Arial"/>
+          <w:smallCaps/>
+          <w:color w:val="000000"/>
+          <w:sz w:val="24"/>
+          <w:szCs w:val="24"/>
+        </w:rPr>
+        <w:t xml:space="preserve"> o </w:t>
+      </w:r>
+      <w:proofErr w:type="spellStart"/>
+      <w:r>
+        <w:rPr>
+          <w:rFonts w:ascii="Arial" w:eastAsia="Arial" w:hAnsi="Arial" w:cs="Arial"/>
+          <w:smallCaps/>
+          <w:color w:val="000000"/>
+          <w:sz w:val="24"/>
+          <w:szCs w:val="24"/>
+        </w:rPr>
+        <w:t>lxc</w:t>
+      </w:r>
+      <w:proofErr w:type="spellEnd"/>
+      <w:r>
+        <w:rPr>
+          <w:rFonts w:ascii="Arial" w:eastAsia="Arial" w:hAnsi="Arial" w:cs="Arial"/>
+          <w:smallCaps/>
+          <w:color w:val="000000"/>
+          <w:sz w:val="24"/>
+          <w:szCs w:val="24"/>
+        </w:rPr>
+        <w:t xml:space="preserve"> para criar o </w:t>
+      </w:r>
+      <w:proofErr w:type="spellStart"/>
+      <w:r>
+        <w:rPr>
+          <w:rFonts w:ascii="Arial" w:eastAsia="Arial" w:hAnsi="Arial" w:cs="Arial"/>
+          <w:smallCaps/>
+          <w:color w:val="000000"/>
+          <w:sz w:val="24"/>
+          <w:szCs w:val="24"/>
+        </w:rPr>
+        <w:t>conteiner</w:t>
+      </w:r>
+      <w:proofErr w:type="spellEnd"/>
+      <w:r>
+        <w:rPr>
+          <w:rFonts w:ascii="Arial" w:eastAsia="Arial" w:hAnsi="Arial" w:cs="Arial"/>
+          <w:smallCaps/>
+          <w:color w:val="000000"/>
+          <w:sz w:val="24"/>
+          <w:szCs w:val="24"/>
+        </w:rPr>
+        <w:t xml:space="preserve"> e ter acesso a flag. O </w:t>
+      </w:r>
+      <w:proofErr w:type="spellStart"/>
+      <w:r>
+        <w:rPr>
+          <w:rFonts w:ascii="Arial" w:eastAsia="Arial" w:hAnsi="Arial" w:cs="Arial"/>
+          <w:smallCaps/>
+          <w:color w:val="000000"/>
+          <w:sz w:val="24"/>
+          <w:szCs w:val="24"/>
+        </w:rPr>
+        <w:t>conteiner</w:t>
+      </w:r>
+      <w:proofErr w:type="spellEnd"/>
+      <w:r>
+        <w:rPr>
+          <w:rFonts w:ascii="Arial" w:eastAsia="Arial" w:hAnsi="Arial" w:cs="Arial"/>
+          <w:smallCaps/>
+          <w:color w:val="000000"/>
+          <w:sz w:val="24"/>
+          <w:szCs w:val="24"/>
+        </w:rPr>
+        <w:t xml:space="preserve"> que criamos se chama </w:t>
+      </w:r>
+      <w:proofErr w:type="spellStart"/>
+      <w:r>
+        <w:rPr>
+          <w:rFonts w:ascii="Arial" w:eastAsia="Arial" w:hAnsi="Arial" w:cs="Arial"/>
+          <w:smallCaps/>
+          <w:color w:val="000000"/>
+          <w:sz w:val="24"/>
+          <w:szCs w:val="24"/>
+        </w:rPr>
+        <w:t>iginite</w:t>
+      </w:r>
+      <w:proofErr w:type="spellEnd"/>
+      <w:r>
+        <w:rPr>
+          <w:rFonts w:ascii="Arial" w:eastAsia="Arial" w:hAnsi="Arial" w:cs="Arial"/>
+          <w:smallCaps/>
+          <w:color w:val="000000"/>
+          <w:sz w:val="24"/>
+          <w:szCs w:val="24"/>
+        </w:rPr>
+        <w:t>:</w:t>
+      </w:r>
+    </w:p>
+    <w:p>
+      <w:pPr>
+        <w:pBdr>
+          <w:top w:val="nil"/>
+          <w:left w:val="nil"/>
+          <w:bottom w:val="nil"/>
+          <w:right w:val="nil"/>
+          <w:between w:val="nil"/>
+        </w:pBdr>
+        <w:spacing w:after="0" w:line="360" w:lineRule="auto"/>
+        <w:jc w:val="both"/>
+        <w:rPr>
+          <w:rFonts w:ascii="Arial" w:eastAsia="Arial" w:hAnsi="Arial" w:cs="Arial"/>
+          <w:smallCaps/>
+          <w:color w:val="000000"/>
+          <w:sz w:val="24"/>
+          <w:szCs w:val="24"/>
+        </w:rPr>
+      </w:pPr>
+      <w:r>
+        <w:rPr>
+          <w:rFonts w:ascii="Arial" w:eastAsia="Arial" w:hAnsi="Arial" w:cs="Arial"/>
+          <w:smallCaps/>
+          <w:color w:val="000000"/>
+          <w:sz w:val="24"/>
+          <w:szCs w:val="24"/>
         </w:rPr>
         <w:drawing>
-          <wp:inline distT="0" distB="0" distL="0" distR="0" wp14:anchorId="0A60D33D" wp14:editId="7EC2721C">
-            <wp:extent cx="5400040" cy="2934335"/>
-            <wp:effectExtent l="0" t="0" r="0" b="0"/>
-            <wp:docPr id="13" name="Imagem 13"/>
+          <wp:inline distT="0" distB="0" distL="0" distR="0" wp14:anchorId="3C5EE3AC" wp14:editId="370B2D75">
+            <wp:extent cx="5400040" cy="1040765"/>
+            <wp:effectExtent l="0" t="0" r="0" b="6985"/>
+            <wp:docPr id="14" name="Imagem 14"/>
             <wp:cNvGraphicFramePr>
               <a:graphicFrameLocks xmlns:a="http://schemas.openxmlformats.org/drawingml/2006/main" noChangeAspect="1"/>
             </wp:cNvGraphicFramePr>
@@ -3486,7 +3659,7 @@
                   <pic:spPr>
                     <a:xfrm>
                       <a:off x="0" y="0"/>
-                      <a:ext cx="5400040" cy="2934335"/>
+                      <a:ext cx="5400040" cy="1040765"/>
                     </a:xfrm>
                     <a:prstGeom prst="rect">
                       <a:avLst/>
@@ -3532,25 +3705,33 @@
         <w:jc w:val="both"/>
         <w:rPr>
           <w:rFonts w:ascii="Arial" w:eastAsia="Arial" w:hAnsi="Arial" w:cs="Arial"/>
-          <w:b/>
-          <w:smallCaps/>
-          <w:color w:val="000000"/>
-          <w:sz w:val="32"/>
-          <w:szCs w:val="32"/>
-        </w:rPr>
-      </w:pPr>
-      <w:bookmarkStart w:id="5" w:name="_heading=h.1t3h5sf" w:colFirst="0" w:colLast="0"/>
-      <w:bookmarkEnd w:id="5"/>
-      <w:r>
-        <w:rPr>
-          <w:rFonts w:ascii="Arial" w:eastAsia="Arial" w:hAnsi="Arial" w:cs="Arial"/>
-          <w:b/>
-          <w:smallCaps/>
-          <w:color w:val="000000"/>
-          <w:sz w:val="32"/>
-          <w:szCs w:val="32"/>
-        </w:rPr>
-        <w:t>Conclusão</w:t>
+          <w:smallCaps/>
+          <w:color w:val="000000"/>
+          <w:sz w:val="24"/>
+          <w:szCs w:val="24"/>
+        </w:rPr>
+      </w:pPr>
+      <w:r>
+        <w:rPr>
+          <w:rFonts w:ascii="Arial" w:eastAsia="Arial" w:hAnsi="Arial" w:cs="Arial"/>
+          <w:smallCaps/>
+          <w:color w:val="000000"/>
+          <w:sz w:val="24"/>
+          <w:szCs w:val="24"/>
+        </w:rPr>
+        <w:t>então ao executarmos o sistema procuramos o root.txt e encontramos a resposta da flag</w:t>
+      </w:r>
+      <w:bookmarkStart w:id="4" w:name="_GoBack"/>
+      <w:bookmarkEnd w:id="4"/>
+      <w:r>
+        <w:rPr>
+          <w:rFonts w:ascii="Arial" w:eastAsia="Arial" w:hAnsi="Arial" w:cs="Arial"/>
+          <w:smallCaps/>
+          <w:color w:val="000000"/>
+          <w:sz w:val="24"/>
+          <w:szCs w:val="24"/>
+        </w:rPr>
+        <w:t>:</w:t>
       </w:r>
     </w:p>
     <w:p>
@@ -3580,131 +3761,41 @@
           <w:sz w:val="24"/>
           <w:szCs w:val="24"/>
         </w:rPr>
-        <w:t xml:space="preserve">O desafio "gamingserver" demonstrou a importância de práticas de segurança robustas, mesmo em ambientes desenvolvidos por amadores. Iniciamos a fase de reconhecimento com o </w:t>
-      </w:r>
-      <w:r>
-        <w:rPr>
-          <w:rFonts w:ascii="Arial" w:eastAsia="Arial" w:hAnsi="Arial" w:cs="Arial"/>
-          <w:smallCaps/>
-          <w:color w:val="000000"/>
-          <w:sz w:val="24"/>
-          <w:szCs w:val="24"/>
-        </w:rPr>
-        <w:t>nmap</w:t>
-      </w:r>
-      <w:r>
-        <w:rPr>
-          <w:rFonts w:ascii="Arial" w:eastAsia="Arial" w:hAnsi="Arial" w:cs="Arial"/>
-          <w:smallCaps/>
-          <w:color w:val="000000"/>
-          <w:sz w:val="24"/>
-          <w:szCs w:val="24"/>
-        </w:rPr>
-        <w:t xml:space="preserve">, o que nos permitiu mapear os serviços em execução e identificar portas abertas cruciais para a exploração. Em seguida, a enumeração de diretórios via </w:t>
-      </w:r>
-      <w:r>
-        <w:rPr>
-          <w:rFonts w:ascii="Arial" w:eastAsia="Arial" w:hAnsi="Arial" w:cs="Arial"/>
-          <w:smallCaps/>
-          <w:color w:val="000000"/>
-          <w:sz w:val="24"/>
-          <w:szCs w:val="24"/>
-        </w:rPr>
-        <w:t>gobuster</w:t>
-      </w:r>
-      <w:r>
-        <w:rPr>
-          <w:rFonts w:ascii="Arial" w:eastAsia="Arial" w:hAnsi="Arial" w:cs="Arial"/>
-          <w:smallCaps/>
-          <w:color w:val="000000"/>
-          <w:sz w:val="24"/>
-          <w:szCs w:val="24"/>
-        </w:rPr>
-        <w:t xml:space="preserve"> foi fundamental, revelando dois pontos de interesse: o diretório </w:t>
-      </w:r>
-      <w:r>
-        <w:rPr>
-          <w:rFonts w:ascii="Arial" w:eastAsia="Arial" w:hAnsi="Arial" w:cs="Arial"/>
-          <w:smallCaps/>
-          <w:color w:val="000000"/>
-          <w:sz w:val="24"/>
-          <w:szCs w:val="24"/>
-        </w:rPr>
-        <w:t>/uploads/</w:t>
-      </w:r>
-      <w:r>
-        <w:rPr>
-          <w:rFonts w:ascii="Arial" w:eastAsia="Arial" w:hAnsi="Arial" w:cs="Arial"/>
-          <w:smallCaps/>
-          <w:color w:val="000000"/>
-          <w:sz w:val="24"/>
-          <w:szCs w:val="24"/>
-        </w:rPr>
-        <w:t xml:space="preserve"> e, mais criticamente, o diretório </w:t>
-      </w:r>
-      <w:r>
-        <w:rPr>
-          <w:rFonts w:ascii="Arial" w:eastAsia="Arial" w:hAnsi="Arial" w:cs="Arial"/>
-          <w:smallCaps/>
-          <w:color w:val="000000"/>
-          <w:sz w:val="24"/>
-          <w:szCs w:val="24"/>
-        </w:rPr>
-        <w:t>/</w:t>
-      </w:r>
-      <w:proofErr w:type="spellStart"/>
-      <w:r>
-        <w:rPr>
-          <w:rFonts w:ascii="Arial" w:eastAsia="Arial" w:hAnsi="Arial" w:cs="Arial"/>
-          <w:smallCaps/>
-          <w:color w:val="000000"/>
-          <w:sz w:val="24"/>
-          <w:szCs w:val="24"/>
-        </w:rPr>
-        <w:t>secret</w:t>
-      </w:r>
-      <w:proofErr w:type="spellEnd"/>
-      <w:r>
-        <w:rPr>
-          <w:rFonts w:ascii="Arial" w:eastAsia="Arial" w:hAnsi="Arial" w:cs="Arial"/>
-          <w:smallCaps/>
-          <w:color w:val="000000"/>
-          <w:sz w:val="24"/>
-          <w:szCs w:val="24"/>
-        </w:rPr>
-        <w:t>/</w:t>
-      </w:r>
-      <w:r>
-        <w:rPr>
-          <w:rFonts w:ascii="Arial" w:eastAsia="Arial" w:hAnsi="Arial" w:cs="Arial"/>
-          <w:smallCaps/>
-          <w:color w:val="000000"/>
-          <w:sz w:val="24"/>
-          <w:szCs w:val="24"/>
-        </w:rPr>
-        <w:t xml:space="preserve">, onde encontramos uma chave privada SSH </w:t>
-      </w:r>
-      <w:proofErr w:type="spellStart"/>
-      <w:r>
-        <w:rPr>
-          <w:rFonts w:ascii="Arial" w:eastAsia="Arial" w:hAnsi="Arial" w:cs="Arial"/>
-          <w:smallCaps/>
-          <w:color w:val="000000"/>
-          <w:sz w:val="24"/>
-          <w:szCs w:val="24"/>
-        </w:rPr>
-        <w:t>encriptada</w:t>
-      </w:r>
-      <w:proofErr w:type="spellEnd"/>
-      <w:r>
-        <w:rPr>
-          <w:rFonts w:ascii="Arial" w:eastAsia="Arial" w:hAnsi="Arial" w:cs="Arial"/>
-          <w:smallCaps/>
-          <w:color w:val="000000"/>
-          <w:sz w:val="24"/>
-          <w:szCs w:val="24"/>
-        </w:rPr>
-        <w:t>.</w:t>
+        <w:drawing>
+          <wp:inline distT="0" distB="0" distL="0" distR="0" wp14:anchorId="2061BA4C" wp14:editId="6034BB4B">
+            <wp:extent cx="3229426" cy="1143160"/>
+            <wp:effectExtent l="0" t="0" r="0" b="0"/>
+            <wp:docPr id="15" name="Imagem 15"/>
+            <wp:cNvGraphicFramePr>
+              <a:graphicFrameLocks xmlns:a="http://schemas.openxmlformats.org/drawingml/2006/main" noChangeAspect="1"/>
+            </wp:cNvGraphicFramePr>
+            <a:graphic xmlns:a="http://schemas.openxmlformats.org/drawingml/2006/main">
+              <a:graphicData uri="http://schemas.openxmlformats.org/drawingml/2006/picture">
+                <pic:pic xmlns:pic="http://schemas.openxmlformats.org/drawingml/2006/picture">
+                  <pic:nvPicPr>
+                    <pic:cNvPr id="1" name=""/>
+                    <pic:cNvPicPr/>
+                  </pic:nvPicPr>
+                  <pic:blipFill>
+                    <a:blip r:embed="rId22"/>
+                    <a:stretch>
+                      <a:fillRect/>
+                    </a:stretch>
+                  </pic:blipFill>
+                  <pic:spPr>
+                    <a:xfrm>
+                      <a:off x="0" y="0"/>
+                      <a:ext cx="3229426" cy="1143160"/>
+                    </a:xfrm>
+                    <a:prstGeom prst="rect">
+                      <a:avLst/>
+                    </a:prstGeom>
+                  </pic:spPr>
+                </pic:pic>
+              </a:graphicData>
+            </a:graphic>
+          </wp:inline>
+        </w:drawing>
       </w:r>
     </w:p>
     <w:p>
@@ -3726,123 +3817,8 @@
           <w:szCs w:val="24"/>
         </w:rPr>
       </w:pPr>
-      <w:r>
-        <w:rPr>
-          <w:rFonts w:ascii="Arial" w:eastAsia="Arial" w:hAnsi="Arial" w:cs="Arial"/>
-          <w:smallCaps/>
-          <w:color w:val="000000"/>
-          <w:sz w:val="24"/>
-          <w:szCs w:val="24"/>
-        </w:rPr>
-        <w:t xml:space="preserve">Este achado direcionou a próxima etapa, que consistiu na quebra da senha da chave. Utilizando o </w:t>
-      </w:r>
-      <w:r>
-        <w:rPr>
-          <w:rFonts w:ascii="Arial" w:eastAsia="Arial" w:hAnsi="Arial" w:cs="Arial"/>
-          <w:smallCaps/>
-          <w:color w:val="000000"/>
-          <w:sz w:val="24"/>
-          <w:szCs w:val="24"/>
-        </w:rPr>
-        <w:t>ssh2john</w:t>
-      </w:r>
-      <w:r>
-        <w:rPr>
-          <w:rFonts w:ascii="Arial" w:eastAsia="Arial" w:hAnsi="Arial" w:cs="Arial"/>
-          <w:smallCaps/>
-          <w:color w:val="000000"/>
-          <w:sz w:val="24"/>
-          <w:szCs w:val="24"/>
-        </w:rPr>
-        <w:t xml:space="preserve"> para extrair o </w:t>
-      </w:r>
-      <w:proofErr w:type="spellStart"/>
-      <w:r>
-        <w:rPr>
-          <w:rFonts w:ascii="Arial" w:eastAsia="Arial" w:hAnsi="Arial" w:cs="Arial"/>
-          <w:smallCaps/>
-          <w:color w:val="000000"/>
-          <w:sz w:val="24"/>
-          <w:szCs w:val="24"/>
-        </w:rPr>
-        <w:t>hash</w:t>
-      </w:r>
-      <w:proofErr w:type="spellEnd"/>
-      <w:r>
-        <w:rPr>
-          <w:rFonts w:ascii="Arial" w:eastAsia="Arial" w:hAnsi="Arial" w:cs="Arial"/>
-          <w:smallCaps/>
-          <w:color w:val="000000"/>
-          <w:sz w:val="24"/>
-          <w:szCs w:val="24"/>
-        </w:rPr>
-        <w:t xml:space="preserve"> da chave RSA e, posteriormente, o </w:t>
-      </w:r>
-      <w:r>
-        <w:rPr>
-          <w:rFonts w:ascii="Arial" w:eastAsia="Arial" w:hAnsi="Arial" w:cs="Arial"/>
-          <w:smallCaps/>
-          <w:color w:val="000000"/>
-          <w:sz w:val="24"/>
-          <w:szCs w:val="24"/>
-        </w:rPr>
-        <w:t xml:space="preserve">John The </w:t>
-      </w:r>
-      <w:proofErr w:type="spellStart"/>
-      <w:r>
-        <w:rPr>
-          <w:rFonts w:ascii="Arial" w:eastAsia="Arial" w:hAnsi="Arial" w:cs="Arial"/>
-          <w:smallCaps/>
-          <w:color w:val="000000"/>
-          <w:sz w:val="24"/>
-          <w:szCs w:val="24"/>
-        </w:rPr>
-        <w:t>Ripper</w:t>
-      </w:r>
-      <w:proofErr w:type="spellEnd"/>
-      <w:r>
-        <w:rPr>
-          <w:rFonts w:ascii="Arial" w:eastAsia="Arial" w:hAnsi="Arial" w:cs="Arial"/>
-          <w:smallCaps/>
-          <w:color w:val="000000"/>
-          <w:sz w:val="24"/>
-          <w:szCs w:val="24"/>
-        </w:rPr>
-        <w:t xml:space="preserve"> para realizar o ataque de dicionário, </w:t>
-      </w:r>
-      <w:r>
-        <w:rPr>
-          <w:rFonts w:ascii="Arial" w:eastAsia="Arial" w:hAnsi="Arial" w:cs="Arial"/>
-          <w:smallCaps/>
-          <w:color w:val="000000"/>
-          <w:sz w:val="24"/>
-          <w:szCs w:val="24"/>
-        </w:rPr>
-        <w:lastRenderedPageBreak/>
-        <w:t xml:space="preserve">fomos capazes de recuperar a </w:t>
-      </w:r>
-      <w:proofErr w:type="spellStart"/>
-      <w:r>
-        <w:rPr>
-          <w:rFonts w:ascii="Arial" w:eastAsia="Arial" w:hAnsi="Arial" w:cs="Arial"/>
-          <w:smallCaps/>
-          <w:color w:val="000000"/>
-          <w:sz w:val="24"/>
-          <w:szCs w:val="24"/>
-        </w:rPr>
-        <w:t>passphrase</w:t>
-      </w:r>
-      <w:proofErr w:type="spellEnd"/>
-      <w:r>
-        <w:rPr>
-          <w:rFonts w:ascii="Arial" w:eastAsia="Arial" w:hAnsi="Arial" w:cs="Arial"/>
-          <w:smallCaps/>
-          <w:color w:val="000000"/>
-          <w:sz w:val="24"/>
-          <w:szCs w:val="24"/>
-        </w:rPr>
-        <w:t xml:space="preserve"> e autenticar-nos com sucesso no servidor via SSH, obtendo acesso ao primeiro nível de comprometimento.</w:t>
-      </w:r>
+      <w:bookmarkStart w:id="5" w:name="_heading=h.1t3h5sf" w:colFirst="0" w:colLast="0"/>
+      <w:bookmarkEnd w:id="5"/>
     </w:p>
     <w:p>
       <w:pPr>
@@ -3857,21 +3833,23 @@
         <w:jc w:val="both"/>
         <w:rPr>
           <w:rFonts w:ascii="Arial" w:eastAsia="Arial" w:hAnsi="Arial" w:cs="Arial"/>
-          <w:smallCaps/>
-          <w:color w:val="000000"/>
-          <w:sz w:val="24"/>
-          <w:szCs w:val="24"/>
-        </w:rPr>
-      </w:pPr>
-      <w:r>
-        <w:rPr>
-          <w:rFonts w:ascii="Arial" w:eastAsia="Arial" w:hAnsi="Arial" w:cs="Arial"/>
-          <w:smallCaps/>
-          <w:color w:val="000000"/>
-          <w:sz w:val="24"/>
-          <w:szCs w:val="24"/>
-        </w:rPr>
-        <w:t>O sucesso desta invasão ressalta duas falhas de segurança críticas: a exposição de credenciais sensíveis (a chave SSH) em um diretório acessível via web e a vulnerabilidade do sistema de deployment, insinuada na introdução do desafio. Ao obter acesso como usuário, alcançamos o objetivo imediato de capturar a user flag.</w:t>
+          <w:b/>
+          <w:smallCaps/>
+          <w:color w:val="000000"/>
+          <w:sz w:val="32"/>
+          <w:szCs w:val="32"/>
+        </w:rPr>
+      </w:pPr>
+      <w:r>
+        <w:rPr>
+          <w:rFonts w:ascii="Arial" w:eastAsia="Arial" w:hAnsi="Arial" w:cs="Arial"/>
+          <w:b/>
+          <w:smallCaps/>
+          <w:color w:val="000000"/>
+          <w:sz w:val="32"/>
+          <w:szCs w:val="32"/>
+        </w:rPr>
+        <w:t>Conclusão</w:t>
       </w:r>
     </w:p>
     <w:p>
@@ -3901,6 +3879,217 @@
           <w:sz w:val="24"/>
           <w:szCs w:val="24"/>
         </w:rPr>
+        <w:t xml:space="preserve">O desafio "gamingserver" demonstrou a importância de práticas de segurança robustas, mesmo em ambientes desenvolvidos por amadores. Iniciamos a fase de reconhecimento com o nmap, o que nos permitiu mapear os serviços em execução e identificar portas abertas cruciais para a </w:t>
+      </w:r>
+      <w:r>
+        <w:rPr>
+          <w:rFonts w:ascii="Arial" w:eastAsia="Arial" w:hAnsi="Arial" w:cs="Arial"/>
+          <w:smallCaps/>
+          <w:color w:val="000000"/>
+          <w:sz w:val="24"/>
+          <w:szCs w:val="24"/>
+        </w:rPr>
+        <w:lastRenderedPageBreak/>
+        <w:t>exploração. Em seguida, a enumeração de diretórios via gobuster foi fundamental, revelando dois pontos de interesse: o diretório /uploads/ e, mais criticamente, o diretório /</w:t>
+      </w:r>
+      <w:proofErr w:type="spellStart"/>
+      <w:r>
+        <w:rPr>
+          <w:rFonts w:ascii="Arial" w:eastAsia="Arial" w:hAnsi="Arial" w:cs="Arial"/>
+          <w:smallCaps/>
+          <w:color w:val="000000"/>
+          <w:sz w:val="24"/>
+          <w:szCs w:val="24"/>
+        </w:rPr>
+        <w:t>secret</w:t>
+      </w:r>
+      <w:proofErr w:type="spellEnd"/>
+      <w:r>
+        <w:rPr>
+          <w:rFonts w:ascii="Arial" w:eastAsia="Arial" w:hAnsi="Arial" w:cs="Arial"/>
+          <w:smallCaps/>
+          <w:color w:val="000000"/>
+          <w:sz w:val="24"/>
+          <w:szCs w:val="24"/>
+        </w:rPr>
+        <w:t xml:space="preserve">/, onde encontramos uma chave privada SSH </w:t>
+      </w:r>
+      <w:proofErr w:type="spellStart"/>
+      <w:r>
+        <w:rPr>
+          <w:rFonts w:ascii="Arial" w:eastAsia="Arial" w:hAnsi="Arial" w:cs="Arial"/>
+          <w:smallCaps/>
+          <w:color w:val="000000"/>
+          <w:sz w:val="24"/>
+          <w:szCs w:val="24"/>
+        </w:rPr>
+        <w:t>encriptada</w:t>
+      </w:r>
+      <w:proofErr w:type="spellEnd"/>
+      <w:r>
+        <w:rPr>
+          <w:rFonts w:ascii="Arial" w:eastAsia="Arial" w:hAnsi="Arial" w:cs="Arial"/>
+          <w:smallCaps/>
+          <w:color w:val="000000"/>
+          <w:sz w:val="24"/>
+          <w:szCs w:val="24"/>
+        </w:rPr>
+        <w:t>.</w:t>
+      </w:r>
+    </w:p>
+    <w:p>
+      <w:pPr>
+        <w:pBdr>
+          <w:top w:val="nil"/>
+          <w:left w:val="nil"/>
+          <w:bottom w:val="nil"/>
+          <w:right w:val="nil"/>
+          <w:between w:val="nil"/>
+        </w:pBdr>
+        <w:spacing w:after="0" w:line="360" w:lineRule="auto"/>
+        <w:jc w:val="both"/>
+        <w:rPr>
+          <w:rFonts w:ascii="Arial" w:eastAsia="Arial" w:hAnsi="Arial" w:cs="Arial"/>
+          <w:smallCaps/>
+          <w:color w:val="000000"/>
+          <w:sz w:val="24"/>
+          <w:szCs w:val="24"/>
+        </w:rPr>
+      </w:pPr>
+      <w:r>
+        <w:rPr>
+          <w:rFonts w:ascii="Arial" w:eastAsia="Arial" w:hAnsi="Arial" w:cs="Arial"/>
+          <w:smallCaps/>
+          <w:color w:val="000000"/>
+          <w:sz w:val="24"/>
+          <w:szCs w:val="24"/>
+        </w:rPr>
+        <w:t xml:space="preserve">Este achado direcionou a próxima etapa, que consistiu na quebra da senha da chave. Utilizando o ssh2john para extrair o </w:t>
+      </w:r>
+      <w:proofErr w:type="spellStart"/>
+      <w:r>
+        <w:rPr>
+          <w:rFonts w:ascii="Arial" w:eastAsia="Arial" w:hAnsi="Arial" w:cs="Arial"/>
+          <w:smallCaps/>
+          <w:color w:val="000000"/>
+          <w:sz w:val="24"/>
+          <w:szCs w:val="24"/>
+        </w:rPr>
+        <w:t>hash</w:t>
+      </w:r>
+      <w:proofErr w:type="spellEnd"/>
+      <w:r>
+        <w:rPr>
+          <w:rFonts w:ascii="Arial" w:eastAsia="Arial" w:hAnsi="Arial" w:cs="Arial"/>
+          <w:smallCaps/>
+          <w:color w:val="000000"/>
+          <w:sz w:val="24"/>
+          <w:szCs w:val="24"/>
+        </w:rPr>
+        <w:t xml:space="preserve"> da chave RSA e, posteriormente, o John The </w:t>
+      </w:r>
+      <w:proofErr w:type="spellStart"/>
+      <w:r>
+        <w:rPr>
+          <w:rFonts w:ascii="Arial" w:eastAsia="Arial" w:hAnsi="Arial" w:cs="Arial"/>
+          <w:smallCaps/>
+          <w:color w:val="000000"/>
+          <w:sz w:val="24"/>
+          <w:szCs w:val="24"/>
+        </w:rPr>
+        <w:t>Ripper</w:t>
+      </w:r>
+      <w:proofErr w:type="spellEnd"/>
+      <w:r>
+        <w:rPr>
+          <w:rFonts w:ascii="Arial" w:eastAsia="Arial" w:hAnsi="Arial" w:cs="Arial"/>
+          <w:smallCaps/>
+          <w:color w:val="000000"/>
+          <w:sz w:val="24"/>
+          <w:szCs w:val="24"/>
+        </w:rPr>
+        <w:t xml:space="preserve"> para realizar o ataque de dicionário, fomos capazes de recuperar a </w:t>
+      </w:r>
+      <w:proofErr w:type="spellStart"/>
+      <w:r>
+        <w:rPr>
+          <w:rFonts w:ascii="Arial" w:eastAsia="Arial" w:hAnsi="Arial" w:cs="Arial"/>
+          <w:smallCaps/>
+          <w:color w:val="000000"/>
+          <w:sz w:val="24"/>
+          <w:szCs w:val="24"/>
+        </w:rPr>
+        <w:t>passphrase</w:t>
+      </w:r>
+      <w:proofErr w:type="spellEnd"/>
+      <w:r>
+        <w:rPr>
+          <w:rFonts w:ascii="Arial" w:eastAsia="Arial" w:hAnsi="Arial" w:cs="Arial"/>
+          <w:smallCaps/>
+          <w:color w:val="000000"/>
+          <w:sz w:val="24"/>
+          <w:szCs w:val="24"/>
+        </w:rPr>
+        <w:t xml:space="preserve"> e autenticar-nos com sucesso no servidor via SSH, obtendo acesso ao primeiro nível de comprometimento.</w:t>
+      </w:r>
+    </w:p>
+    <w:p>
+      <w:pPr>
+        <w:pBdr>
+          <w:top w:val="nil"/>
+          <w:left w:val="nil"/>
+          <w:bottom w:val="nil"/>
+          <w:right w:val="nil"/>
+          <w:between w:val="nil"/>
+        </w:pBdr>
+        <w:spacing w:after="0" w:line="360" w:lineRule="auto"/>
+        <w:jc w:val="both"/>
+        <w:rPr>
+          <w:rFonts w:ascii="Arial" w:eastAsia="Arial" w:hAnsi="Arial" w:cs="Arial"/>
+          <w:smallCaps/>
+          <w:color w:val="000000"/>
+          <w:sz w:val="24"/>
+          <w:szCs w:val="24"/>
+        </w:rPr>
+      </w:pPr>
+      <w:r>
+        <w:rPr>
+          <w:rFonts w:ascii="Arial" w:eastAsia="Arial" w:hAnsi="Arial" w:cs="Arial"/>
+          <w:smallCaps/>
+          <w:color w:val="000000"/>
+          <w:sz w:val="24"/>
+          <w:szCs w:val="24"/>
+        </w:rPr>
+        <w:t>O sucesso desta invasão ressalta duas falhas de segurança críticas: a exposição de credenciais sensíveis (a chave SSH) em um diretório acessível via web e a vulnerabilidade do sistema de deployment, insinuada na introdução do desafio. Ao obter acesso como usuário, alcançamos o objetivo imediato de capturar a user flag.</w:t>
+      </w:r>
+    </w:p>
+    <w:p>
+      <w:pPr>
+        <w:pBdr>
+          <w:top w:val="nil"/>
+          <w:left w:val="nil"/>
+          <w:bottom w:val="nil"/>
+          <w:right w:val="nil"/>
+          <w:between w:val="nil"/>
+        </w:pBdr>
+        <w:spacing w:after="0" w:line="360" w:lineRule="auto"/>
+        <w:jc w:val="both"/>
+        <w:rPr>
+          <w:rFonts w:ascii="Arial" w:eastAsia="Arial" w:hAnsi="Arial" w:cs="Arial"/>
+          <w:smallCaps/>
+          <w:color w:val="000000"/>
+          <w:sz w:val="24"/>
+          <w:szCs w:val="24"/>
+        </w:rPr>
+      </w:pPr>
+      <w:r>
+        <w:rPr>
+          <w:rFonts w:ascii="Arial" w:eastAsia="Arial" w:hAnsi="Arial" w:cs="Arial"/>
+          <w:smallCaps/>
+          <w:color w:val="000000"/>
+          <w:sz w:val="24"/>
+          <w:szCs w:val="24"/>
+        </w:rPr>
         <w:t>Em suma, este cenário serviu como um excelente exercício prático para o fluxo de trabalho em testes de penetração, desde a enumeração de rede e web até a exploração de credenciais fracas ou mal armazenadas, preparando o terreno para a próxima fase de escalonamento de privilégios.</w:t>
       </w:r>
     </w:p>
@@ -3917,8 +4106,8 @@
       <w:bookmarkEnd w:id="6"/>
     </w:p>
     <w:sectPr>
-      <w:headerReference w:type="default" r:id="rId22"/>
-      <w:footerReference w:type="default" r:id="rId23"/>
+      <w:headerReference w:type="default" r:id="rId23"/>
+      <w:footerReference w:type="default" r:id="rId24"/>
       <w:pgSz w:w="11906" w:h="16838"/>
       <w:pgMar w:top="1417" w:right="1701" w:bottom="1417" w:left="1701" w:header="708" w:footer="261" w:gutter="0"/>
       <w:pgNumType w:start="1"/>

</xml_diff>